<commit_message>
Update G25 Inventory guidelines.docx
</commit_message>
<xml_diff>
--- a/Inventory/G25 Inventory guidelines.docx
+++ b/Inventory/G25 Inventory guidelines.docx
@@ -180,7 +180,23 @@
           <w:sz w:val="24"/>
           <w:szCs w:val="24"/>
         </w:rPr>
-        <w:t xml:space="preserve">Enter information into Quartzy. Essential information </w:t>
+        <w:t xml:space="preserve">Enter information into </w:t>
+      </w:r>
+      <w:proofErr w:type="spellStart"/>
+      <w:r>
+        <w:rPr>
+          <w:sz w:val="24"/>
+          <w:szCs w:val="24"/>
+        </w:rPr>
+        <w:t>Quartzy</w:t>
+      </w:r>
+      <w:proofErr w:type="spellEnd"/>
+      <w:r>
+        <w:rPr>
+          <w:sz w:val="24"/>
+          <w:szCs w:val="24"/>
+        </w:rPr>
+        <w:t xml:space="preserve">. Essential information </w:t>
       </w:r>
       <w:r>
         <w:rPr>
@@ -297,7 +313,23 @@
           <w:sz w:val="24"/>
           <w:szCs w:val="24"/>
         </w:rPr>
-        <w:t xml:space="preserve">When bottles are empty, they must be removed from Quartzy. Search by </w:t>
+        <w:t xml:space="preserve">When bottles are empty, they must be removed from </w:t>
+      </w:r>
+      <w:proofErr w:type="spellStart"/>
+      <w:r>
+        <w:rPr>
+          <w:sz w:val="24"/>
+          <w:szCs w:val="24"/>
+        </w:rPr>
+        <w:t>Quartzy</w:t>
+      </w:r>
+      <w:proofErr w:type="spellEnd"/>
+      <w:r>
+        <w:rPr>
+          <w:sz w:val="24"/>
+          <w:szCs w:val="24"/>
+        </w:rPr>
+        <w:t xml:space="preserve">. Search by </w:t>
       </w:r>
       <w:r>
         <w:rPr>
@@ -334,37 +366,104 @@
       <w:pPr>
         <w:spacing w:line="240" w:lineRule="auto"/>
         <w:rPr>
-          <w:sz w:val="24"/>
-          <w:szCs w:val="24"/>
-        </w:rPr>
-      </w:pPr>
+          <w:i/>
+          <w:iCs/>
+          <w:sz w:val="24"/>
+          <w:szCs w:val="24"/>
+        </w:rPr>
+      </w:pPr>
+      <w:r>
+        <w:rPr>
+          <w:i/>
+          <w:iCs/>
+          <w:sz w:val="24"/>
+          <w:szCs w:val="24"/>
+        </w:rPr>
+        <w:t xml:space="preserve">To view barcode numbers when searching </w:t>
+      </w:r>
+      <w:proofErr w:type="spellStart"/>
+      <w:r>
+        <w:rPr>
+          <w:i/>
+          <w:iCs/>
+          <w:sz w:val="24"/>
+          <w:szCs w:val="24"/>
+        </w:rPr>
+        <w:t>Quartzy</w:t>
+      </w:r>
+      <w:proofErr w:type="spellEnd"/>
+      <w:r>
+        <w:rPr>
+          <w:i/>
+          <w:iCs/>
+          <w:sz w:val="24"/>
+          <w:szCs w:val="24"/>
+        </w:rPr>
+        <w:t>:</w:t>
+      </w:r>
     </w:p>
     <w:p>
       <w:pPr>
+        <w:pStyle w:val="ListParagraph"/>
+        <w:numPr>
+          <w:ilvl w:val="0"/>
+          <w:numId w:val="3"/>
+        </w:numPr>
         <w:spacing w:line="240" w:lineRule="auto"/>
         <w:rPr>
           <w:sz w:val="24"/>
           <w:szCs w:val="24"/>
         </w:rPr>
       </w:pPr>
+      <w:r>
+        <w:rPr>
+          <w:sz w:val="24"/>
+          <w:szCs w:val="24"/>
+        </w:rPr>
+        <w:t>Make sure “General Supply” is selected under “Type” on the left-hand side.</w:t>
+      </w:r>
     </w:p>
     <w:p>
       <w:pPr>
+        <w:pStyle w:val="ListParagraph"/>
+        <w:numPr>
+          <w:ilvl w:val="0"/>
+          <w:numId w:val="3"/>
+        </w:numPr>
         <w:spacing w:line="240" w:lineRule="auto"/>
         <w:rPr>
           <w:sz w:val="24"/>
           <w:szCs w:val="24"/>
         </w:rPr>
       </w:pPr>
+      <w:r>
+        <w:rPr>
+          <w:sz w:val="24"/>
+          <w:szCs w:val="24"/>
+        </w:rPr>
+        <w:t>Click the gear next to the column headings on the right.</w:t>
+      </w:r>
     </w:p>
     <w:p>
       <w:pPr>
+        <w:pStyle w:val="ListParagraph"/>
+        <w:numPr>
+          <w:ilvl w:val="0"/>
+          <w:numId w:val="3"/>
+        </w:numPr>
         <w:spacing w:line="240" w:lineRule="auto"/>
         <w:rPr>
           <w:sz w:val="24"/>
           <w:szCs w:val="24"/>
         </w:rPr>
       </w:pPr>
+      <w:r>
+        <w:rPr>
+          <w:sz w:val="24"/>
+          <w:szCs w:val="24"/>
+        </w:rPr>
+        <w:t>Select “Barcode.”</w:t>
+      </w:r>
     </w:p>
     <w:p>
       <w:pPr>
@@ -374,78 +473,63 @@
           <w:szCs w:val="24"/>
         </w:rPr>
       </w:pPr>
-    </w:p>
-    <w:p>
-      <w:pPr>
-        <w:spacing w:line="240" w:lineRule="auto"/>
-        <w:rPr>
-          <w:sz w:val="24"/>
-          <w:szCs w:val="24"/>
-        </w:rPr>
-      </w:pPr>
-    </w:p>
-    <w:p>
-      <w:pPr>
-        <w:spacing w:line="240" w:lineRule="auto"/>
-        <w:rPr>
-          <w:sz w:val="24"/>
-          <w:szCs w:val="24"/>
-        </w:rPr>
-      </w:pPr>
-    </w:p>
-    <w:p>
-      <w:pPr>
-        <w:spacing w:line="240" w:lineRule="auto"/>
-        <w:rPr>
-          <w:sz w:val="24"/>
-          <w:szCs w:val="24"/>
-        </w:rPr>
-      </w:pPr>
-    </w:p>
-    <w:p>
-      <w:pPr>
-        <w:spacing w:line="240" w:lineRule="auto"/>
-        <w:rPr>
-          <w:sz w:val="24"/>
-          <w:szCs w:val="24"/>
-        </w:rPr>
-      </w:pPr>
-    </w:p>
-    <w:p>
-      <w:pPr>
-        <w:spacing w:line="240" w:lineRule="auto"/>
-        <w:rPr>
-          <w:sz w:val="24"/>
-          <w:szCs w:val="24"/>
-        </w:rPr>
-      </w:pPr>
-    </w:p>
-    <w:p>
-      <w:pPr>
-        <w:spacing w:line="240" w:lineRule="auto"/>
-        <w:rPr>
-          <w:sz w:val="24"/>
-          <w:szCs w:val="24"/>
-        </w:rPr>
-      </w:pPr>
-    </w:p>
-    <w:p>
-      <w:pPr>
-        <w:spacing w:line="240" w:lineRule="auto"/>
-        <w:rPr>
-          <w:sz w:val="24"/>
-          <w:szCs w:val="24"/>
-        </w:rPr>
-      </w:pPr>
-    </w:p>
-    <w:p>
-      <w:pPr>
-        <w:spacing w:line="240" w:lineRule="auto"/>
-        <w:rPr>
-          <w:sz w:val="24"/>
-          <w:szCs w:val="24"/>
-        </w:rPr>
-      </w:pPr>
+      <w:r>
+        <w:rPr>
+          <w:noProof/>
+          <w:sz w:val="24"/>
+          <w:szCs w:val="24"/>
+        </w:rPr>
+        <w:drawing>
+          <wp:inline distT="0" distB="0" distL="0" distR="0" wp14:anchorId="7C328B2C" wp14:editId="50740E3B">
+            <wp:extent cx="5943600" cy="2714625"/>
+            <wp:effectExtent l="0" t="0" r="0" b="9525"/>
+            <wp:docPr id="2" name="Picture 2" descr="A screenshot of a cell phone&#10;&#10;Description automatically generated"/>
+            <wp:cNvGraphicFramePr>
+              <a:graphicFrameLocks xmlns:a="http://schemas.openxmlformats.org/drawingml/2006/main" noChangeAspect="1"/>
+            </wp:cNvGraphicFramePr>
+            <a:graphic xmlns:a="http://schemas.openxmlformats.org/drawingml/2006/main">
+              <a:graphicData uri="http://schemas.openxmlformats.org/drawingml/2006/picture">
+                <pic:pic xmlns:pic="http://schemas.openxmlformats.org/drawingml/2006/picture">
+                  <pic:nvPicPr>
+                    <pic:cNvPr id="2" name="Inventory_screenshot.png"/>
+                    <pic:cNvPicPr/>
+                  </pic:nvPicPr>
+                  <pic:blipFill rotWithShape="1">
+                    <a:blip r:embed="rId5">
+                      <a:extLst>
+                        <a:ext uri="{28A0092B-C50C-407E-A947-70E740481C1C}">
+                          <a14:useLocalDpi xmlns:a14="http://schemas.microsoft.com/office/drawing/2010/main" val="0"/>
+                        </a:ext>
+                      </a:extLst>
+                    </a:blip>
+                    <a:srcRect t="13398" b="5360"/>
+                    <a:stretch/>
+                  </pic:blipFill>
+                  <pic:spPr bwMode="auto">
+                    <a:xfrm>
+                      <a:off x="0" y="0"/>
+                      <a:ext cx="5943600" cy="2714625"/>
+                    </a:xfrm>
+                    <a:prstGeom prst="rect">
+                      <a:avLst/>
+                    </a:prstGeom>
+                    <a:ln>
+                      <a:noFill/>
+                    </a:ln>
+                    <a:extLst>
+                      <a:ext uri="{53640926-AAD7-44D8-BBD7-CCE9431645EC}">
+                        <a14:shadowObscured xmlns:a14="http://schemas.microsoft.com/office/drawing/2010/main"/>
+                      </a:ext>
+                    </a:extLst>
+                  </pic:spPr>
+                </pic:pic>
+              </a:graphicData>
+            </a:graphic>
+          </wp:inline>
+        </w:drawing>
+      </w:r>
+      <w:bookmarkStart w:id="0" w:name="_GoBack"/>
+      <w:bookmarkEnd w:id="0"/>
     </w:p>
     <w:p>
       <w:pPr>
@@ -468,8 +552,6 @@
           <w:szCs w:val="28"/>
         </w:rPr>
       </w:pPr>
-      <w:bookmarkStart w:id="0" w:name="_GoBack"/>
-      <w:bookmarkEnd w:id="0"/>
       <w:r>
         <w:rPr>
           <w:b/>
@@ -1917,12 +1999,21 @@
                 <w:szCs w:val="24"/>
               </w:rPr>
             </w:pPr>
-            <w:r>
-              <w:rPr>
-                <w:sz w:val="24"/>
-                <w:szCs w:val="24"/>
-              </w:rPr>
-              <w:t>Azides 1</w:t>
+            <w:proofErr w:type="spellStart"/>
+            <w:r>
+              <w:rPr>
+                <w:sz w:val="24"/>
+                <w:szCs w:val="24"/>
+              </w:rPr>
+              <w:t>Azides</w:t>
+            </w:r>
+            <w:proofErr w:type="spellEnd"/>
+            <w:r>
+              <w:rPr>
+                <w:sz w:val="24"/>
+                <w:szCs w:val="24"/>
+              </w:rPr>
+              <w:t xml:space="preserve"> 1</w:t>
             </w:r>
           </w:p>
         </w:tc>
@@ -1957,12 +2048,21 @@
                 <w:szCs w:val="24"/>
               </w:rPr>
             </w:pPr>
-            <w:r>
-              <w:rPr>
-                <w:sz w:val="24"/>
-                <w:szCs w:val="24"/>
-              </w:rPr>
-              <w:t>Azides 2</w:t>
+            <w:proofErr w:type="spellStart"/>
+            <w:r>
+              <w:rPr>
+                <w:sz w:val="24"/>
+                <w:szCs w:val="24"/>
+              </w:rPr>
+              <w:t>Azides</w:t>
+            </w:r>
+            <w:proofErr w:type="spellEnd"/>
+            <w:r>
+              <w:rPr>
+                <w:sz w:val="24"/>
+                <w:szCs w:val="24"/>
+              </w:rPr>
+              <w:t xml:space="preserve"> 2</w:t>
             </w:r>
           </w:p>
         </w:tc>
@@ -2122,8 +2222,17 @@
                 <w:sz w:val="24"/>
                 <w:szCs w:val="24"/>
               </w:rPr>
-              <w:t>MHT Pyrophorics</w:t>
-            </w:r>
+              <w:t xml:space="preserve">MHT </w:t>
+            </w:r>
+            <w:proofErr w:type="spellStart"/>
+            <w:r>
+              <w:rPr>
+                <w:sz w:val="24"/>
+                <w:szCs w:val="24"/>
+              </w:rPr>
+              <w:t>Pyrophorics</w:t>
+            </w:r>
+            <w:proofErr w:type="spellEnd"/>
           </w:p>
         </w:tc>
       </w:tr>
@@ -2544,12 +2653,21 @@
                 <w:szCs w:val="24"/>
               </w:rPr>
             </w:pPr>
-            <w:r>
-              <w:rPr>
-                <w:sz w:val="24"/>
-                <w:szCs w:val="24"/>
-              </w:rPr>
-              <w:t>Oxidising agents</w:t>
+            <w:proofErr w:type="spellStart"/>
+            <w:r>
+              <w:rPr>
+                <w:sz w:val="24"/>
+                <w:szCs w:val="24"/>
+              </w:rPr>
+              <w:t>Oxidising</w:t>
+            </w:r>
+            <w:proofErr w:type="spellEnd"/>
+            <w:r>
+              <w:rPr>
+                <w:sz w:val="24"/>
+                <w:szCs w:val="24"/>
+              </w:rPr>
+              <w:t xml:space="preserve"> agents</w:t>
             </w:r>
           </w:p>
         </w:tc>
@@ -2851,11 +2969,127 @@
       </w:rPr>
     </w:lvl>
   </w:abstractNum>
+  <w:abstractNum w:abstractNumId="2" w15:restartNumberingAfterBreak="0">
+    <w:nsid w:val="5FB45527"/>
+    <w:multiLevelType w:val="hybridMultilevel"/>
+    <w:tmpl w:val="F4564DAC"/>
+    <w:lvl w:ilvl="0" w:tplc="04090001">
+      <w:start w:val="1"/>
+      <w:numFmt w:val="bullet"/>
+      <w:lvlText w:val=""/>
+      <w:lvlJc w:val="left"/>
+      <w:pPr>
+        <w:ind w:left="720" w:hanging="360"/>
+      </w:pPr>
+      <w:rPr>
+        <w:rFonts w:ascii="Symbol" w:hAnsi="Symbol" w:hint="default"/>
+      </w:rPr>
+    </w:lvl>
+    <w:lvl w:ilvl="1" w:tplc="04090003" w:tentative="1">
+      <w:start w:val="1"/>
+      <w:numFmt w:val="bullet"/>
+      <w:lvlText w:val="o"/>
+      <w:lvlJc w:val="left"/>
+      <w:pPr>
+        <w:ind w:left="1440" w:hanging="360"/>
+      </w:pPr>
+      <w:rPr>
+        <w:rFonts w:ascii="Courier New" w:hAnsi="Courier New" w:cs="Courier New" w:hint="default"/>
+      </w:rPr>
+    </w:lvl>
+    <w:lvl w:ilvl="2" w:tplc="04090005" w:tentative="1">
+      <w:start w:val="1"/>
+      <w:numFmt w:val="bullet"/>
+      <w:lvlText w:val=""/>
+      <w:lvlJc w:val="left"/>
+      <w:pPr>
+        <w:ind w:left="2160" w:hanging="360"/>
+      </w:pPr>
+      <w:rPr>
+        <w:rFonts w:ascii="Wingdings" w:hAnsi="Wingdings" w:hint="default"/>
+      </w:rPr>
+    </w:lvl>
+    <w:lvl w:ilvl="3" w:tplc="04090001" w:tentative="1">
+      <w:start w:val="1"/>
+      <w:numFmt w:val="bullet"/>
+      <w:lvlText w:val=""/>
+      <w:lvlJc w:val="left"/>
+      <w:pPr>
+        <w:ind w:left="2880" w:hanging="360"/>
+      </w:pPr>
+      <w:rPr>
+        <w:rFonts w:ascii="Symbol" w:hAnsi="Symbol" w:hint="default"/>
+      </w:rPr>
+    </w:lvl>
+    <w:lvl w:ilvl="4" w:tplc="04090003" w:tentative="1">
+      <w:start w:val="1"/>
+      <w:numFmt w:val="bullet"/>
+      <w:lvlText w:val="o"/>
+      <w:lvlJc w:val="left"/>
+      <w:pPr>
+        <w:ind w:left="3600" w:hanging="360"/>
+      </w:pPr>
+      <w:rPr>
+        <w:rFonts w:ascii="Courier New" w:hAnsi="Courier New" w:cs="Courier New" w:hint="default"/>
+      </w:rPr>
+    </w:lvl>
+    <w:lvl w:ilvl="5" w:tplc="04090005" w:tentative="1">
+      <w:start w:val="1"/>
+      <w:numFmt w:val="bullet"/>
+      <w:lvlText w:val=""/>
+      <w:lvlJc w:val="left"/>
+      <w:pPr>
+        <w:ind w:left="4320" w:hanging="360"/>
+      </w:pPr>
+      <w:rPr>
+        <w:rFonts w:ascii="Wingdings" w:hAnsi="Wingdings" w:hint="default"/>
+      </w:rPr>
+    </w:lvl>
+    <w:lvl w:ilvl="6" w:tplc="04090001" w:tentative="1">
+      <w:start w:val="1"/>
+      <w:numFmt w:val="bullet"/>
+      <w:lvlText w:val=""/>
+      <w:lvlJc w:val="left"/>
+      <w:pPr>
+        <w:ind w:left="5040" w:hanging="360"/>
+      </w:pPr>
+      <w:rPr>
+        <w:rFonts w:ascii="Symbol" w:hAnsi="Symbol" w:hint="default"/>
+      </w:rPr>
+    </w:lvl>
+    <w:lvl w:ilvl="7" w:tplc="04090003" w:tentative="1">
+      <w:start w:val="1"/>
+      <w:numFmt w:val="bullet"/>
+      <w:lvlText w:val="o"/>
+      <w:lvlJc w:val="left"/>
+      <w:pPr>
+        <w:ind w:left="5760" w:hanging="360"/>
+      </w:pPr>
+      <w:rPr>
+        <w:rFonts w:ascii="Courier New" w:hAnsi="Courier New" w:cs="Courier New" w:hint="default"/>
+      </w:rPr>
+    </w:lvl>
+    <w:lvl w:ilvl="8" w:tplc="04090005" w:tentative="1">
+      <w:start w:val="1"/>
+      <w:numFmt w:val="bullet"/>
+      <w:lvlText w:val=""/>
+      <w:lvlJc w:val="left"/>
+      <w:pPr>
+        <w:ind w:left="6480" w:hanging="360"/>
+      </w:pPr>
+      <w:rPr>
+        <w:rFonts w:ascii="Wingdings" w:hAnsi="Wingdings" w:hint="default"/>
+      </w:rPr>
+    </w:lvl>
+  </w:abstractNum>
   <w:num w:numId="1">
     <w:abstractNumId w:val="1"/>
   </w:num>
   <w:num w:numId="2">
     <w:abstractNumId w:val="0"/>
+  </w:num>
+  <w:num w:numId="3">
+    <w:abstractNumId w:val="2"/>
   </w:num>
 </w:numbering>
 </file>

</xml_diff>